<commit_message>
change test case for testValidTriangle
</commit_message>
<xml_diff>
--- a/TestResultsCharts.docx
+++ b/TestResultsCharts.docx
@@ -27,36 +27,14 @@
           <w:szCs w:val="24"/>
         </w:rPr>
       </w:pPr>
-      <w:proofErr w:type="spellStart"/>
-      <w:proofErr w:type="gramStart"/>
       <w:r>
         <w:rPr>
           <w:rFonts w:ascii="Times New Roman" w:hAnsi="Times New Roman" w:cs="Times New Roman"/>
           <w:sz w:val="24"/>
           <w:szCs w:val="24"/>
         </w:rPr>
-        <w:t>Dr.Raz</w:t>
+        <w:t>Dr.Raz Saremi</w:t>
       </w:r>
-      <w:proofErr w:type="spellEnd"/>
-      <w:proofErr w:type="gramEnd"/>
-      <w:r>
-        <w:rPr>
-          <w:rFonts w:ascii="Times New Roman" w:hAnsi="Times New Roman" w:cs="Times New Roman"/>
-          <w:sz w:val="24"/>
-          <w:szCs w:val="24"/>
-        </w:rPr>
-        <w:t xml:space="preserve"> </w:t>
-      </w:r>
-      <w:proofErr w:type="spellStart"/>
-      <w:r>
-        <w:rPr>
-          <w:rFonts w:ascii="Times New Roman" w:hAnsi="Times New Roman" w:cs="Times New Roman"/>
-          <w:sz w:val="24"/>
-          <w:szCs w:val="24"/>
-        </w:rPr>
-        <w:t>Saremi</w:t>
-      </w:r>
-      <w:proofErr w:type="spellEnd"/>
     </w:p>
     <w:p>
       <w:pPr>
@@ -119,6 +97,33 @@
         <w:t xml:space="preserve">HW 02 A </w:t>
       </w:r>
     </w:p>
+    <w:p>
+      <w:pPr>
+        <w:jc w:val="center"/>
+        <w:rPr>
+          <w:rFonts w:ascii="Times New Roman" w:hAnsi="Times New Roman" w:cs="Times New Roman"/>
+          <w:sz w:val="24"/>
+          <w:szCs w:val="24"/>
+        </w:rPr>
+      </w:pPr>
+    </w:p>
+    <w:p>
+      <w:pPr>
+        <w:rPr>
+          <w:rFonts w:ascii="Times New Roman" w:hAnsi="Times New Roman" w:cs="Times New Roman"/>
+          <w:sz w:val="24"/>
+          <w:szCs w:val="24"/>
+        </w:rPr>
+      </w:pPr>
+      <w:r>
+        <w:rPr>
+          <w:rFonts w:ascii="Times New Roman" w:hAnsi="Times New Roman" w:cs="Times New Roman"/>
+          <w:sz w:val="24"/>
+          <w:szCs w:val="24"/>
+        </w:rPr>
+        <w:t>Part 1</w:t>
+      </w:r>
+    </w:p>
     <w:tbl>
       <w:tblPr>
         <w:tblStyle w:val="TableGrid"/>
@@ -126,11 +131,11 @@
         <w:tblLook w:val="04A0" w:firstRow="1" w:lastRow="0" w:firstColumn="1" w:lastColumn="0" w:noHBand="0" w:noVBand="1"/>
       </w:tblPr>
       <w:tblGrid>
-        <w:gridCol w:w="2510"/>
-        <w:gridCol w:w="2522"/>
-        <w:gridCol w:w="1769"/>
-        <w:gridCol w:w="1625"/>
-        <w:gridCol w:w="924"/>
+        <w:gridCol w:w="2509"/>
+        <w:gridCol w:w="2402"/>
+        <w:gridCol w:w="1789"/>
+        <w:gridCol w:w="1652"/>
+        <w:gridCol w:w="998"/>
       </w:tblGrid>
       <w:tr>
         <w:tc>
@@ -244,25 +249,7 @@
                 <w:sz w:val="24"/>
                 <w:szCs w:val="24"/>
               </w:rPr>
-              <w:t xml:space="preserve">Pass or </w:t>
-            </w:r>
-            <w:proofErr w:type="gramStart"/>
-            <w:r>
-              <w:rPr>
-                <w:rFonts w:ascii="Times New Roman" w:hAnsi="Times New Roman" w:cs="Times New Roman"/>
-                <w:sz w:val="24"/>
-                <w:szCs w:val="24"/>
-              </w:rPr>
-              <w:t>Fail</w:t>
-            </w:r>
-            <w:proofErr w:type="gramEnd"/>
-            <w:r>
-              <w:rPr>
-                <w:rFonts w:ascii="Times New Roman" w:hAnsi="Times New Roman" w:cs="Times New Roman"/>
-                <w:sz w:val="24"/>
-                <w:szCs w:val="24"/>
-              </w:rPr>
-              <w:t xml:space="preserve"> </w:t>
+              <w:t xml:space="preserve">Pass or Fail </w:t>
             </w:r>
           </w:p>
         </w:tc>
@@ -281,7 +268,6 @@
                 <w:szCs w:val="24"/>
               </w:rPr>
             </w:pPr>
-            <w:proofErr w:type="spellStart"/>
             <w:r>
               <w:rPr>
                 <w:rFonts w:ascii="Times New Roman" w:hAnsi="Times New Roman" w:cs="Times New Roman"/>
@@ -290,7 +276,6 @@
               </w:rPr>
               <w:t>testEquilateralTriangles</w:t>
             </w:r>
-            <w:proofErr w:type="spellEnd"/>
           </w:p>
         </w:tc>
         <w:tc>
@@ -306,33 +291,13 @@
                 <w:szCs w:val="24"/>
               </w:rPr>
             </w:pPr>
-            <w:proofErr w:type="spellStart"/>
-            <w:proofErr w:type="gramStart"/>
-            <w:r>
-              <w:rPr>
-                <w:rFonts w:ascii="Times New Roman" w:hAnsi="Times New Roman" w:cs="Times New Roman"/>
-                <w:sz w:val="24"/>
-                <w:szCs w:val="24"/>
-              </w:rPr>
-              <w:t>classifyTriangle</w:t>
-            </w:r>
-            <w:proofErr w:type="spellEnd"/>
-            <w:r>
-              <w:rPr>
-                <w:rFonts w:ascii="Times New Roman" w:hAnsi="Times New Roman" w:cs="Times New Roman"/>
-                <w:sz w:val="24"/>
-                <w:szCs w:val="24"/>
-              </w:rPr>
-              <w:t>(</w:t>
-            </w:r>
-            <w:proofErr w:type="gramEnd"/>
-            <w:r>
-              <w:rPr>
-                <w:rFonts w:ascii="Times New Roman" w:hAnsi="Times New Roman" w:cs="Times New Roman"/>
-                <w:sz w:val="24"/>
-                <w:szCs w:val="24"/>
-              </w:rPr>
-              <w:t>1,1,1)</w:t>
+            <w:r>
+              <w:rPr>
+                <w:rFonts w:ascii="Times New Roman" w:hAnsi="Times New Roman" w:cs="Times New Roman"/>
+                <w:sz w:val="24"/>
+                <w:szCs w:val="24"/>
+              </w:rPr>
+              <w:t>classifyTriangle(1,1,1)</w:t>
             </w:r>
           </w:p>
         </w:tc>
@@ -378,25 +343,7 @@
                 <w:sz w:val="24"/>
                 <w:szCs w:val="24"/>
               </w:rPr>
-              <w:t>‘</w:t>
-            </w:r>
-            <w:proofErr w:type="spellStart"/>
-            <w:r>
-              <w:rPr>
-                <w:rFonts w:ascii="Times New Roman" w:hAnsi="Times New Roman" w:cs="Times New Roman"/>
-                <w:sz w:val="24"/>
-                <w:szCs w:val="24"/>
-              </w:rPr>
-              <w:t>InvalidInput</w:t>
-            </w:r>
-            <w:proofErr w:type="spellEnd"/>
-            <w:r>
-              <w:rPr>
-                <w:rFonts w:ascii="Times New Roman" w:hAnsi="Times New Roman" w:cs="Times New Roman"/>
-                <w:sz w:val="24"/>
-                <w:szCs w:val="24"/>
-              </w:rPr>
-              <w:t>’</w:t>
+              <w:t>‘InvalidInput’</w:t>
             </w:r>
           </w:p>
         </w:tc>
@@ -438,7 +385,6 @@
                 <w:szCs w:val="24"/>
               </w:rPr>
             </w:pPr>
-            <w:proofErr w:type="spellStart"/>
             <w:r>
               <w:rPr>
                 <w:rFonts w:ascii="Times New Roman" w:hAnsi="Times New Roman" w:cs="Times New Roman"/>
@@ -447,7 +393,6 @@
               </w:rPr>
               <w:t>testIsocelesTriangle</w:t>
             </w:r>
-            <w:proofErr w:type="spellEnd"/>
           </w:p>
         </w:tc>
         <w:tc>
@@ -463,33 +408,13 @@
                 <w:szCs w:val="24"/>
               </w:rPr>
             </w:pPr>
-            <w:proofErr w:type="spellStart"/>
-            <w:proofErr w:type="gramStart"/>
-            <w:r>
-              <w:rPr>
-                <w:rFonts w:ascii="Times New Roman" w:hAnsi="Times New Roman" w:cs="Times New Roman"/>
-                <w:sz w:val="24"/>
-                <w:szCs w:val="24"/>
-              </w:rPr>
-              <w:t>classifyTriangle</w:t>
-            </w:r>
-            <w:proofErr w:type="spellEnd"/>
-            <w:r>
-              <w:rPr>
-                <w:rFonts w:ascii="Times New Roman" w:hAnsi="Times New Roman" w:cs="Times New Roman"/>
-                <w:sz w:val="24"/>
-                <w:szCs w:val="24"/>
-              </w:rPr>
-              <w:t>(</w:t>
-            </w:r>
-            <w:proofErr w:type="gramEnd"/>
-            <w:r>
-              <w:rPr>
-                <w:rFonts w:ascii="Times New Roman" w:hAnsi="Times New Roman" w:cs="Times New Roman"/>
-                <w:sz w:val="24"/>
-                <w:szCs w:val="24"/>
-              </w:rPr>
-              <w:t>2,2,</w:t>
+            <w:r>
+              <w:rPr>
+                <w:rFonts w:ascii="Times New Roman" w:hAnsi="Times New Roman" w:cs="Times New Roman"/>
+                <w:sz w:val="24"/>
+                <w:szCs w:val="24"/>
+              </w:rPr>
+              <w:t>classifyTriangle(2,2,</w:t>
             </w:r>
             <w:r>
               <w:rPr>
@@ -530,23 +455,13 @@
               </w:rPr>
               <w:t>‘</w:t>
             </w:r>
-            <w:proofErr w:type="spellStart"/>
-            <w:r>
-              <w:rPr>
-                <w:rFonts w:ascii="Times New Roman" w:hAnsi="Times New Roman" w:cs="Times New Roman"/>
-                <w:sz w:val="24"/>
-                <w:szCs w:val="24"/>
-              </w:rPr>
-              <w:t>Isoceles</w:t>
-            </w:r>
-            <w:proofErr w:type="spellEnd"/>
-            <w:r>
-              <w:rPr>
-                <w:rFonts w:ascii="Times New Roman" w:hAnsi="Times New Roman" w:cs="Times New Roman"/>
-                <w:sz w:val="24"/>
-                <w:szCs w:val="24"/>
-              </w:rPr>
-              <w:t>’</w:t>
+            <w:r>
+              <w:rPr>
+                <w:rFonts w:ascii="Times New Roman" w:hAnsi="Times New Roman" w:cs="Times New Roman"/>
+                <w:sz w:val="24"/>
+                <w:szCs w:val="24"/>
+              </w:rPr>
+              <w:t>Isoceles’</w:t>
             </w:r>
           </w:p>
         </w:tc>
@@ -569,25 +484,7 @@
                 <w:sz w:val="24"/>
                 <w:szCs w:val="24"/>
               </w:rPr>
-              <w:t>‘</w:t>
-            </w:r>
-            <w:proofErr w:type="spellStart"/>
-            <w:r>
-              <w:rPr>
-                <w:rFonts w:ascii="Times New Roman" w:hAnsi="Times New Roman" w:cs="Times New Roman"/>
-                <w:sz w:val="24"/>
-                <w:szCs w:val="24"/>
-              </w:rPr>
-              <w:t>InvalidInput</w:t>
-            </w:r>
-            <w:proofErr w:type="spellEnd"/>
-            <w:r>
-              <w:rPr>
-                <w:rFonts w:ascii="Times New Roman" w:hAnsi="Times New Roman" w:cs="Times New Roman"/>
-                <w:sz w:val="24"/>
-                <w:szCs w:val="24"/>
-              </w:rPr>
-              <w:t>’</w:t>
+              <w:t>‘InvalidInput’</w:t>
             </w:r>
           </w:p>
         </w:tc>
@@ -629,7 +526,6 @@
                 <w:szCs w:val="24"/>
               </w:rPr>
             </w:pPr>
-            <w:proofErr w:type="spellStart"/>
             <w:r>
               <w:rPr>
                 <w:rFonts w:ascii="Times New Roman" w:hAnsi="Times New Roman" w:cs="Times New Roman"/>
@@ -638,7 +534,6 @@
               </w:rPr>
               <w:t>testRightTriangleA</w:t>
             </w:r>
-            <w:proofErr w:type="spellEnd"/>
           </w:p>
         </w:tc>
         <w:tc>
@@ -654,33 +549,13 @@
                 <w:szCs w:val="24"/>
               </w:rPr>
             </w:pPr>
-            <w:proofErr w:type="spellStart"/>
-            <w:proofErr w:type="gramStart"/>
-            <w:r>
-              <w:rPr>
-                <w:rFonts w:ascii="Times New Roman" w:hAnsi="Times New Roman" w:cs="Times New Roman"/>
-                <w:sz w:val="24"/>
-                <w:szCs w:val="24"/>
-              </w:rPr>
-              <w:t>classifyTriangle</w:t>
-            </w:r>
-            <w:proofErr w:type="spellEnd"/>
-            <w:r>
-              <w:rPr>
-                <w:rFonts w:ascii="Times New Roman" w:hAnsi="Times New Roman" w:cs="Times New Roman"/>
-                <w:sz w:val="24"/>
-                <w:szCs w:val="24"/>
-              </w:rPr>
-              <w:t>(</w:t>
-            </w:r>
-            <w:proofErr w:type="gramEnd"/>
-            <w:r>
-              <w:rPr>
-                <w:rFonts w:ascii="Times New Roman" w:hAnsi="Times New Roman" w:cs="Times New Roman"/>
-                <w:sz w:val="24"/>
-                <w:szCs w:val="24"/>
-              </w:rPr>
-              <w:t>3,4,5)</w:t>
+            <w:r>
+              <w:rPr>
+                <w:rFonts w:ascii="Times New Roman" w:hAnsi="Times New Roman" w:cs="Times New Roman"/>
+                <w:sz w:val="24"/>
+                <w:szCs w:val="24"/>
+              </w:rPr>
+              <w:t>classifyTriangle(3,4,5)</w:t>
             </w:r>
           </w:p>
         </w:tc>
@@ -726,25 +601,7 @@
                 <w:sz w:val="24"/>
                 <w:szCs w:val="24"/>
               </w:rPr>
-              <w:t>‘</w:t>
-            </w:r>
-            <w:proofErr w:type="spellStart"/>
-            <w:r>
-              <w:rPr>
-                <w:rFonts w:ascii="Times New Roman" w:hAnsi="Times New Roman" w:cs="Times New Roman"/>
-                <w:sz w:val="24"/>
-                <w:szCs w:val="24"/>
-              </w:rPr>
-              <w:t>InvalidInput</w:t>
-            </w:r>
-            <w:proofErr w:type="spellEnd"/>
-            <w:r>
-              <w:rPr>
-                <w:rFonts w:ascii="Times New Roman" w:hAnsi="Times New Roman" w:cs="Times New Roman"/>
-                <w:sz w:val="24"/>
-                <w:szCs w:val="24"/>
-              </w:rPr>
-              <w:t>’</w:t>
+              <w:t>‘InvalidInput’</w:t>
             </w:r>
           </w:p>
         </w:tc>
@@ -786,7 +643,6 @@
                 <w:szCs w:val="24"/>
               </w:rPr>
             </w:pPr>
-            <w:proofErr w:type="spellStart"/>
             <w:r>
               <w:rPr>
                 <w:rFonts w:ascii="Times New Roman" w:hAnsi="Times New Roman" w:cs="Times New Roman"/>
@@ -795,7 +651,6 @@
               </w:rPr>
               <w:t>testScaleneTriangle</w:t>
             </w:r>
-            <w:proofErr w:type="spellEnd"/>
           </w:p>
         </w:tc>
         <w:tc>
@@ -811,33 +666,13 @@
                 <w:szCs w:val="24"/>
               </w:rPr>
             </w:pPr>
-            <w:proofErr w:type="spellStart"/>
-            <w:proofErr w:type="gramStart"/>
-            <w:r>
-              <w:rPr>
-                <w:rFonts w:ascii="Times New Roman" w:hAnsi="Times New Roman" w:cs="Times New Roman"/>
-                <w:sz w:val="24"/>
-                <w:szCs w:val="24"/>
-              </w:rPr>
-              <w:t>classifyTriangle</w:t>
-            </w:r>
-            <w:proofErr w:type="spellEnd"/>
-            <w:r>
-              <w:rPr>
-                <w:rFonts w:ascii="Times New Roman" w:hAnsi="Times New Roman" w:cs="Times New Roman"/>
-                <w:sz w:val="24"/>
-                <w:szCs w:val="24"/>
-              </w:rPr>
-              <w:t>(</w:t>
-            </w:r>
-            <w:proofErr w:type="gramEnd"/>
-            <w:r>
-              <w:rPr>
-                <w:rFonts w:ascii="Times New Roman" w:hAnsi="Times New Roman" w:cs="Times New Roman"/>
-                <w:sz w:val="24"/>
-                <w:szCs w:val="24"/>
-              </w:rPr>
-              <w:t>2,3,4)</w:t>
+            <w:r>
+              <w:rPr>
+                <w:rFonts w:ascii="Times New Roman" w:hAnsi="Times New Roman" w:cs="Times New Roman"/>
+                <w:sz w:val="24"/>
+                <w:szCs w:val="24"/>
+              </w:rPr>
+              <w:t>classifyTriangle(2,3,4)</w:t>
             </w:r>
           </w:p>
         </w:tc>
@@ -925,7 +760,6 @@
                 <w:szCs w:val="24"/>
               </w:rPr>
             </w:pPr>
-            <w:proofErr w:type="spellStart"/>
             <w:r>
               <w:rPr>
                 <w:rFonts w:ascii="Times New Roman" w:hAnsi="Times New Roman" w:cs="Times New Roman"/>
@@ -934,7 +768,6 @@
               </w:rPr>
               <w:t>testValidTriangle</w:t>
             </w:r>
-            <w:proofErr w:type="spellEnd"/>
           </w:p>
         </w:tc>
         <w:tc>
@@ -950,41 +783,53 @@
                 <w:szCs w:val="24"/>
               </w:rPr>
             </w:pPr>
-            <w:proofErr w:type="spellStart"/>
-            <w:proofErr w:type="gramStart"/>
-            <w:r>
-              <w:rPr>
-                <w:rFonts w:ascii="Times New Roman" w:hAnsi="Times New Roman" w:cs="Times New Roman"/>
-                <w:sz w:val="24"/>
-                <w:szCs w:val="24"/>
-              </w:rPr>
-              <w:t>classifyTriangle</w:t>
-            </w:r>
-            <w:proofErr w:type="spellEnd"/>
-            <w:r>
-              <w:rPr>
-                <w:rFonts w:ascii="Times New Roman" w:hAnsi="Times New Roman" w:cs="Times New Roman"/>
-                <w:sz w:val="24"/>
-                <w:szCs w:val="24"/>
-              </w:rPr>
-              <w:t>(</w:t>
-            </w:r>
-            <w:proofErr w:type="gramEnd"/>
-            <w:r>
-              <w:rPr>
-                <w:rFonts w:ascii="Times New Roman" w:hAnsi="Times New Roman" w:cs="Times New Roman"/>
-                <w:sz w:val="24"/>
-                <w:szCs w:val="24"/>
-              </w:rPr>
-              <w:t>4,6,</w:t>
-            </w:r>
-            <w:r>
-              <w:rPr>
-                <w:rFonts w:ascii="Times New Roman" w:hAnsi="Times New Roman" w:cs="Times New Roman"/>
-                <w:sz w:val="24"/>
-                <w:szCs w:val="24"/>
-              </w:rPr>
-              <w:t>11</w:t>
+            <w:r>
+              <w:rPr>
+                <w:rFonts w:ascii="Times New Roman" w:hAnsi="Times New Roman" w:cs="Times New Roman"/>
+                <w:sz w:val="24"/>
+                <w:szCs w:val="24"/>
+              </w:rPr>
+              <w:t>classifyTriangle(</w:t>
+            </w:r>
+            <w:r>
+              <w:rPr>
+                <w:rFonts w:ascii="Times New Roman" w:hAnsi="Times New Roman" w:cs="Times New Roman"/>
+                <w:sz w:val="24"/>
+                <w:szCs w:val="24"/>
+              </w:rPr>
+              <w:t>5</w:t>
+            </w:r>
+            <w:r>
+              <w:rPr>
+                <w:rFonts w:ascii="Times New Roman" w:hAnsi="Times New Roman" w:cs="Times New Roman"/>
+                <w:sz w:val="24"/>
+                <w:szCs w:val="24"/>
+              </w:rPr>
+              <w:t>,</w:t>
+            </w:r>
+            <w:r>
+              <w:rPr>
+                <w:rFonts w:ascii="Times New Roman" w:hAnsi="Times New Roman" w:cs="Times New Roman"/>
+                <w:sz w:val="24"/>
+                <w:szCs w:val="24"/>
+              </w:rPr>
+              <w:t>3</w:t>
+            </w:r>
+            <w:r>
+              <w:rPr>
+                <w:rFonts w:ascii="Times New Roman" w:hAnsi="Times New Roman" w:cs="Times New Roman"/>
+                <w:sz w:val="24"/>
+                <w:szCs w:val="24"/>
+              </w:rPr>
+              <w:t>,</w:t>
+            </w:r>
+            <w:r>
+              <w:rPr>
+                <w:rFonts w:ascii="Times New Roman" w:hAnsi="Times New Roman" w:cs="Times New Roman"/>
+                <w:sz w:val="24"/>
+                <w:szCs w:val="24"/>
+              </w:rPr>
+              <w:t>8</w:t>
             </w:r>
             <w:r>
               <w:rPr>
@@ -1015,25 +860,7 @@
                 <w:sz w:val="24"/>
                 <w:szCs w:val="24"/>
               </w:rPr>
-              <w:t>‘</w:t>
-            </w:r>
-            <w:proofErr w:type="spellStart"/>
-            <w:r>
-              <w:rPr>
-                <w:rFonts w:ascii="Times New Roman" w:hAnsi="Times New Roman" w:cs="Times New Roman"/>
-                <w:sz w:val="24"/>
-                <w:szCs w:val="24"/>
-              </w:rPr>
-              <w:t>NotATriangle</w:t>
-            </w:r>
-            <w:proofErr w:type="spellEnd"/>
-            <w:r>
-              <w:rPr>
-                <w:rFonts w:ascii="Times New Roman" w:hAnsi="Times New Roman" w:cs="Times New Roman"/>
-                <w:sz w:val="24"/>
-                <w:szCs w:val="24"/>
-              </w:rPr>
-              <w:t>’</w:t>
+              <w:t>‘NotATriangle’</w:t>
             </w:r>
           </w:p>
         </w:tc>
@@ -1056,25 +883,7 @@
                 <w:sz w:val="24"/>
                 <w:szCs w:val="24"/>
               </w:rPr>
-              <w:t>‘</w:t>
-            </w:r>
-            <w:proofErr w:type="spellStart"/>
-            <w:r>
-              <w:rPr>
-                <w:rFonts w:ascii="Times New Roman" w:hAnsi="Times New Roman" w:cs="Times New Roman"/>
-                <w:sz w:val="24"/>
-                <w:szCs w:val="24"/>
-              </w:rPr>
-              <w:t>InvalidInput</w:t>
-            </w:r>
-            <w:proofErr w:type="spellEnd"/>
-            <w:r>
-              <w:rPr>
-                <w:rFonts w:ascii="Times New Roman" w:hAnsi="Times New Roman" w:cs="Times New Roman"/>
-                <w:sz w:val="24"/>
-                <w:szCs w:val="24"/>
-              </w:rPr>
-              <w:t>’</w:t>
+              <w:t>‘InvalidInput’</w:t>
             </w:r>
           </w:p>
         </w:tc>
@@ -1103,6 +912,34 @@
         </w:tc>
       </w:tr>
     </w:tbl>
+    <w:p>
+      <w:pPr>
+        <w:jc w:val="both"/>
+        <w:rPr>
+          <w:rFonts w:ascii="Times New Roman" w:hAnsi="Times New Roman" w:cs="Times New Roman"/>
+          <w:sz w:val="24"/>
+          <w:szCs w:val="24"/>
+        </w:rPr>
+      </w:pPr>
+    </w:p>
+    <w:p>
+      <w:pPr>
+        <w:jc w:val="both"/>
+        <w:rPr>
+          <w:rFonts w:ascii="Times New Roman" w:hAnsi="Times New Roman" w:cs="Times New Roman"/>
+          <w:sz w:val="24"/>
+          <w:szCs w:val="24"/>
+        </w:rPr>
+      </w:pPr>
+      <w:r>
+        <w:rPr>
+          <w:rFonts w:ascii="Times New Roman" w:hAnsi="Times New Roman" w:cs="Times New Roman"/>
+          <w:sz w:val="24"/>
+          <w:szCs w:val="24"/>
+        </w:rPr>
+        <w:t>Part 2</w:t>
+      </w:r>
+    </w:p>
     <w:p>
       <w:pPr>
         <w:jc w:val="both"/>

</xml_diff>

<commit_message>
fix buggy classify triangle function and updated not a triangle test case
</commit_message>
<xml_diff>
--- a/TestResultsCharts.docx
+++ b/TestResultsCharts.docx
@@ -128,19 +128,20 @@
       <w:tblPr>
         <w:tblStyle w:val="TableGrid"/>
         <w:tblW w:w="0" w:type="auto"/>
+        <w:tblLayout w:type="fixed"/>
         <w:tblLook w:val="04A0" w:firstRow="1" w:lastRow="0" w:firstColumn="1" w:lastColumn="0" w:noHBand="0" w:noVBand="1"/>
       </w:tblPr>
       <w:tblGrid>
-        <w:gridCol w:w="2509"/>
-        <w:gridCol w:w="2402"/>
-        <w:gridCol w:w="1789"/>
-        <w:gridCol w:w="1652"/>
-        <w:gridCol w:w="998"/>
+        <w:gridCol w:w="3325"/>
+        <w:gridCol w:w="1994"/>
+        <w:gridCol w:w="1721"/>
+        <w:gridCol w:w="1561"/>
+        <w:gridCol w:w="749"/>
       </w:tblGrid>
       <w:tr>
         <w:tc>
           <w:tcPr>
-            <w:tcW w:w="2509" w:type="dxa"/>
+            <w:tcW w:w="3325" w:type="dxa"/>
           </w:tcPr>
           <w:p>
             <w:pPr>
@@ -163,7 +164,7 @@
         </w:tc>
         <w:tc>
           <w:tcPr>
-            <w:tcW w:w="2402" w:type="dxa"/>
+            <w:tcW w:w="1994" w:type="dxa"/>
           </w:tcPr>
           <w:p>
             <w:pPr>
@@ -186,7 +187,7 @@
         </w:tc>
         <w:tc>
           <w:tcPr>
-            <w:tcW w:w="1789" w:type="dxa"/>
+            <w:tcW w:w="1721" w:type="dxa"/>
           </w:tcPr>
           <w:p>
             <w:pPr>
@@ -209,7 +210,7 @@
         </w:tc>
         <w:tc>
           <w:tcPr>
-            <w:tcW w:w="1652" w:type="dxa"/>
+            <w:tcW w:w="1561" w:type="dxa"/>
           </w:tcPr>
           <w:p>
             <w:pPr>
@@ -232,7 +233,7 @@
         </w:tc>
         <w:tc>
           <w:tcPr>
-            <w:tcW w:w="998" w:type="dxa"/>
+            <w:tcW w:w="749" w:type="dxa"/>
           </w:tcPr>
           <w:p>
             <w:pPr>
@@ -257,7 +258,7 @@
       <w:tr>
         <w:tc>
           <w:tcPr>
-            <w:tcW w:w="2509" w:type="dxa"/>
+            <w:tcW w:w="3325" w:type="dxa"/>
           </w:tcPr>
           <w:p>
             <w:pPr>
@@ -280,7 +281,7 @@
         </w:tc>
         <w:tc>
           <w:tcPr>
-            <w:tcW w:w="2402" w:type="dxa"/>
+            <w:tcW w:w="1994" w:type="dxa"/>
           </w:tcPr>
           <w:p>
             <w:pPr>
@@ -303,7 +304,7 @@
         </w:tc>
         <w:tc>
           <w:tcPr>
-            <w:tcW w:w="1789" w:type="dxa"/>
+            <w:tcW w:w="1721" w:type="dxa"/>
           </w:tcPr>
           <w:p>
             <w:pPr>
@@ -326,7 +327,7 @@
         </w:tc>
         <w:tc>
           <w:tcPr>
-            <w:tcW w:w="1652" w:type="dxa"/>
+            <w:tcW w:w="1561" w:type="dxa"/>
           </w:tcPr>
           <w:p>
             <w:pPr>
@@ -349,7 +350,7 @@
         </w:tc>
         <w:tc>
           <w:tcPr>
-            <w:tcW w:w="998" w:type="dxa"/>
+            <w:tcW w:w="749" w:type="dxa"/>
           </w:tcPr>
           <w:p>
             <w:pPr>
@@ -374,7 +375,7 @@
       <w:tr>
         <w:tc>
           <w:tcPr>
-            <w:tcW w:w="2509" w:type="dxa"/>
+            <w:tcW w:w="3325" w:type="dxa"/>
           </w:tcPr>
           <w:p>
             <w:pPr>
@@ -397,7 +398,7 @@
         </w:tc>
         <w:tc>
           <w:tcPr>
-            <w:tcW w:w="2402" w:type="dxa"/>
+            <w:tcW w:w="1994" w:type="dxa"/>
           </w:tcPr>
           <w:p>
             <w:pPr>
@@ -436,7 +437,7 @@
         </w:tc>
         <w:tc>
           <w:tcPr>
-            <w:tcW w:w="1789" w:type="dxa"/>
+            <w:tcW w:w="1721" w:type="dxa"/>
           </w:tcPr>
           <w:p>
             <w:pPr>
@@ -467,7 +468,7 @@
         </w:tc>
         <w:tc>
           <w:tcPr>
-            <w:tcW w:w="1652" w:type="dxa"/>
+            <w:tcW w:w="1561" w:type="dxa"/>
           </w:tcPr>
           <w:p>
             <w:pPr>
@@ -490,7 +491,7 @@
         </w:tc>
         <w:tc>
           <w:tcPr>
-            <w:tcW w:w="998" w:type="dxa"/>
+            <w:tcW w:w="749" w:type="dxa"/>
           </w:tcPr>
           <w:p>
             <w:pPr>
@@ -515,7 +516,7 @@
       <w:tr>
         <w:tc>
           <w:tcPr>
-            <w:tcW w:w="2509" w:type="dxa"/>
+            <w:tcW w:w="3325" w:type="dxa"/>
           </w:tcPr>
           <w:p>
             <w:pPr>
@@ -538,7 +539,7 @@
         </w:tc>
         <w:tc>
           <w:tcPr>
-            <w:tcW w:w="2402" w:type="dxa"/>
+            <w:tcW w:w="1994" w:type="dxa"/>
           </w:tcPr>
           <w:p>
             <w:pPr>
@@ -561,7 +562,7 @@
         </w:tc>
         <w:tc>
           <w:tcPr>
-            <w:tcW w:w="1789" w:type="dxa"/>
+            <w:tcW w:w="1721" w:type="dxa"/>
           </w:tcPr>
           <w:p>
             <w:pPr>
@@ -584,7 +585,7 @@
         </w:tc>
         <w:tc>
           <w:tcPr>
-            <w:tcW w:w="1652" w:type="dxa"/>
+            <w:tcW w:w="1561" w:type="dxa"/>
           </w:tcPr>
           <w:p>
             <w:pPr>
@@ -607,7 +608,7 @@
         </w:tc>
         <w:tc>
           <w:tcPr>
-            <w:tcW w:w="998" w:type="dxa"/>
+            <w:tcW w:w="749" w:type="dxa"/>
           </w:tcPr>
           <w:p>
             <w:pPr>
@@ -632,7 +633,7 @@
       <w:tr>
         <w:tc>
           <w:tcPr>
-            <w:tcW w:w="2509" w:type="dxa"/>
+            <w:tcW w:w="3325" w:type="dxa"/>
           </w:tcPr>
           <w:p>
             <w:pPr>
@@ -655,7 +656,7 @@
         </w:tc>
         <w:tc>
           <w:tcPr>
-            <w:tcW w:w="2402" w:type="dxa"/>
+            <w:tcW w:w="1994" w:type="dxa"/>
           </w:tcPr>
           <w:p>
             <w:pPr>
@@ -678,7 +679,7 @@
         </w:tc>
         <w:tc>
           <w:tcPr>
-            <w:tcW w:w="1789" w:type="dxa"/>
+            <w:tcW w:w="1721" w:type="dxa"/>
           </w:tcPr>
           <w:p>
             <w:pPr>
@@ -701,7 +702,7 @@
         </w:tc>
         <w:tc>
           <w:tcPr>
-            <w:tcW w:w="1652" w:type="dxa"/>
+            <w:tcW w:w="1561" w:type="dxa"/>
           </w:tcPr>
           <w:p>
             <w:pPr>
@@ -724,7 +725,7 @@
         </w:tc>
         <w:tc>
           <w:tcPr>
-            <w:tcW w:w="998" w:type="dxa"/>
+            <w:tcW w:w="749" w:type="dxa"/>
           </w:tcPr>
           <w:p>
             <w:pPr>
@@ -749,7 +750,7 @@
       <w:tr>
         <w:tc>
           <w:tcPr>
-            <w:tcW w:w="2509" w:type="dxa"/>
+            <w:tcW w:w="3325" w:type="dxa"/>
           </w:tcPr>
           <w:p>
             <w:pPr>
@@ -772,7 +773,7 @@
         </w:tc>
         <w:tc>
           <w:tcPr>
-            <w:tcW w:w="2402" w:type="dxa"/>
+            <w:tcW w:w="1994" w:type="dxa"/>
           </w:tcPr>
           <w:p>
             <w:pPr>
@@ -843,7 +844,7 @@
         </w:tc>
         <w:tc>
           <w:tcPr>
-            <w:tcW w:w="1789" w:type="dxa"/>
+            <w:tcW w:w="1721" w:type="dxa"/>
           </w:tcPr>
           <w:p>
             <w:pPr>
@@ -866,7 +867,7 @@
         </w:tc>
         <w:tc>
           <w:tcPr>
-            <w:tcW w:w="1652" w:type="dxa"/>
+            <w:tcW w:w="1561" w:type="dxa"/>
           </w:tcPr>
           <w:p>
             <w:pPr>
@@ -889,7 +890,7 @@
         </w:tc>
         <w:tc>
           <w:tcPr>
-            <w:tcW w:w="998" w:type="dxa"/>
+            <w:tcW w:w="749" w:type="dxa"/>
           </w:tcPr>
           <w:p>
             <w:pPr>
@@ -907,6 +908,357 @@
                 <w:szCs w:val="24"/>
               </w:rPr>
               <w:t xml:space="preserve">‘Fail’ </w:t>
+            </w:r>
+          </w:p>
+        </w:tc>
+      </w:tr>
+      <w:tr>
+        <w:tc>
+          <w:tcPr>
+            <w:tcW w:w="3325" w:type="dxa"/>
+          </w:tcPr>
+          <w:p>
+            <w:pPr>
+              <w:jc w:val="both"/>
+              <w:rPr>
+                <w:rFonts w:ascii="Times New Roman" w:hAnsi="Times New Roman" w:cs="Times New Roman"/>
+                <w:sz w:val="24"/>
+                <w:szCs w:val="24"/>
+              </w:rPr>
+            </w:pPr>
+            <w:r>
+              <w:rPr>
+                <w:rFonts w:ascii="Times New Roman" w:hAnsi="Times New Roman" w:cs="Times New Roman"/>
+                <w:sz w:val="24"/>
+                <w:szCs w:val="24"/>
+              </w:rPr>
+              <w:t>testLengthGreatherThan200</w:t>
+            </w:r>
+          </w:p>
+        </w:tc>
+        <w:tc>
+          <w:tcPr>
+            <w:tcW w:w="1994" w:type="dxa"/>
+          </w:tcPr>
+          <w:p>
+            <w:pPr>
+              <w:jc w:val="both"/>
+              <w:rPr>
+                <w:rFonts w:ascii="Times New Roman" w:hAnsi="Times New Roman" w:cs="Times New Roman"/>
+                <w:sz w:val="24"/>
+                <w:szCs w:val="24"/>
+              </w:rPr>
+            </w:pPr>
+            <w:r>
+              <w:rPr>
+                <w:rFonts w:ascii="Times New Roman" w:hAnsi="Times New Roman" w:cs="Times New Roman"/>
+                <w:sz w:val="24"/>
+                <w:szCs w:val="24"/>
+              </w:rPr>
+              <w:t>classifyTriangle(201,201,300)</w:t>
+            </w:r>
+          </w:p>
+        </w:tc>
+        <w:tc>
+          <w:tcPr>
+            <w:tcW w:w="1721" w:type="dxa"/>
+          </w:tcPr>
+          <w:p>
+            <w:pPr>
+              <w:jc w:val="both"/>
+              <w:rPr>
+                <w:rFonts w:ascii="Times New Roman" w:hAnsi="Times New Roman" w:cs="Times New Roman"/>
+                <w:sz w:val="24"/>
+                <w:szCs w:val="24"/>
+              </w:rPr>
+            </w:pPr>
+            <w:r>
+              <w:rPr>
+                <w:rFonts w:ascii="Times New Roman" w:hAnsi="Times New Roman" w:cs="Times New Roman"/>
+                <w:sz w:val="24"/>
+                <w:szCs w:val="24"/>
+              </w:rPr>
+              <w:t>‘InvalidInput’</w:t>
+            </w:r>
+          </w:p>
+        </w:tc>
+        <w:tc>
+          <w:tcPr>
+            <w:tcW w:w="1561" w:type="dxa"/>
+          </w:tcPr>
+          <w:p>
+            <w:pPr>
+              <w:jc w:val="both"/>
+              <w:rPr>
+                <w:rFonts w:ascii="Times New Roman" w:hAnsi="Times New Roman" w:cs="Times New Roman"/>
+                <w:sz w:val="24"/>
+                <w:szCs w:val="24"/>
+              </w:rPr>
+            </w:pPr>
+            <w:r>
+              <w:rPr>
+                <w:rFonts w:ascii="Times New Roman" w:hAnsi="Times New Roman" w:cs="Times New Roman"/>
+                <w:sz w:val="24"/>
+                <w:szCs w:val="24"/>
+              </w:rPr>
+              <w:t>‘InvalidInput’</w:t>
+            </w:r>
+          </w:p>
+        </w:tc>
+        <w:tc>
+          <w:tcPr>
+            <w:tcW w:w="749" w:type="dxa"/>
+          </w:tcPr>
+          <w:p>
+            <w:pPr>
+              <w:jc w:val="both"/>
+              <w:rPr>
+                <w:rFonts w:ascii="Times New Roman" w:hAnsi="Times New Roman" w:cs="Times New Roman"/>
+                <w:sz w:val="24"/>
+                <w:szCs w:val="24"/>
+              </w:rPr>
+            </w:pPr>
+            <w:r>
+              <w:rPr>
+                <w:rFonts w:ascii="Times New Roman" w:hAnsi="Times New Roman" w:cs="Times New Roman"/>
+                <w:sz w:val="24"/>
+                <w:szCs w:val="24"/>
+              </w:rPr>
+              <w:t>Pass</w:t>
+            </w:r>
+          </w:p>
+        </w:tc>
+      </w:tr>
+      <w:tr>
+        <w:tc>
+          <w:tcPr>
+            <w:tcW w:w="3325" w:type="dxa"/>
+          </w:tcPr>
+          <w:p>
+            <w:pPr>
+              <w:jc w:val="both"/>
+              <w:rPr>
+                <w:rFonts w:ascii="Times New Roman" w:hAnsi="Times New Roman" w:cs="Times New Roman"/>
+                <w:sz w:val="24"/>
+                <w:szCs w:val="24"/>
+              </w:rPr>
+            </w:pPr>
+            <w:r>
+              <w:rPr>
+                <w:rFonts w:ascii="Times New Roman" w:hAnsi="Times New Roman" w:cs="Times New Roman"/>
+                <w:sz w:val="24"/>
+                <w:szCs w:val="24"/>
+              </w:rPr>
+              <w:t>testLessThan0</w:t>
+            </w:r>
+          </w:p>
+        </w:tc>
+        <w:tc>
+          <w:tcPr>
+            <w:tcW w:w="1994" w:type="dxa"/>
+          </w:tcPr>
+          <w:p>
+            <w:pPr>
+              <w:jc w:val="both"/>
+              <w:rPr>
+                <w:rFonts w:ascii="Times New Roman" w:hAnsi="Times New Roman" w:cs="Times New Roman"/>
+                <w:sz w:val="24"/>
+                <w:szCs w:val="24"/>
+              </w:rPr>
+            </w:pPr>
+            <w:r>
+              <w:rPr>
+                <w:rFonts w:ascii="Times New Roman" w:hAnsi="Times New Roman" w:cs="Times New Roman"/>
+                <w:sz w:val="24"/>
+                <w:szCs w:val="24"/>
+              </w:rPr>
+              <w:t>classifyTriangle(-2,-3,-12)</w:t>
+            </w:r>
+          </w:p>
+        </w:tc>
+        <w:tc>
+          <w:tcPr>
+            <w:tcW w:w="1721" w:type="dxa"/>
+          </w:tcPr>
+          <w:p>
+            <w:pPr>
+              <w:jc w:val="both"/>
+              <w:rPr>
+                <w:rFonts w:ascii="Times New Roman" w:hAnsi="Times New Roman" w:cs="Times New Roman"/>
+                <w:sz w:val="24"/>
+                <w:szCs w:val="24"/>
+              </w:rPr>
+            </w:pPr>
+            <w:r>
+              <w:rPr>
+                <w:rFonts w:ascii="Times New Roman" w:hAnsi="Times New Roman" w:cs="Times New Roman"/>
+                <w:sz w:val="24"/>
+                <w:szCs w:val="24"/>
+              </w:rPr>
+              <w:t>‘InvalidInput’</w:t>
+            </w:r>
+          </w:p>
+        </w:tc>
+        <w:tc>
+          <w:tcPr>
+            <w:tcW w:w="1561" w:type="dxa"/>
+          </w:tcPr>
+          <w:p>
+            <w:pPr>
+              <w:jc w:val="both"/>
+              <w:rPr>
+                <w:rFonts w:ascii="Times New Roman" w:hAnsi="Times New Roman" w:cs="Times New Roman"/>
+                <w:sz w:val="24"/>
+                <w:szCs w:val="24"/>
+              </w:rPr>
+            </w:pPr>
+            <w:r>
+              <w:rPr>
+                <w:rFonts w:ascii="Times New Roman" w:hAnsi="Times New Roman" w:cs="Times New Roman"/>
+                <w:sz w:val="24"/>
+                <w:szCs w:val="24"/>
+              </w:rPr>
+              <w:t>‘InvalidInput’</w:t>
+            </w:r>
+          </w:p>
+        </w:tc>
+        <w:tc>
+          <w:tcPr>
+            <w:tcW w:w="749" w:type="dxa"/>
+          </w:tcPr>
+          <w:p>
+            <w:pPr>
+              <w:jc w:val="both"/>
+              <w:rPr>
+                <w:rFonts w:ascii="Times New Roman" w:hAnsi="Times New Roman" w:cs="Times New Roman"/>
+                <w:sz w:val="24"/>
+                <w:szCs w:val="24"/>
+              </w:rPr>
+            </w:pPr>
+            <w:r>
+              <w:rPr>
+                <w:rFonts w:ascii="Times New Roman" w:hAnsi="Times New Roman" w:cs="Times New Roman"/>
+                <w:sz w:val="24"/>
+                <w:szCs w:val="24"/>
+              </w:rPr>
+              <w:t>Pass</w:t>
+            </w:r>
+          </w:p>
+        </w:tc>
+      </w:tr>
+      <w:tr>
+        <w:tc>
+          <w:tcPr>
+            <w:tcW w:w="3325" w:type="dxa"/>
+          </w:tcPr>
+          <w:p>
+            <w:pPr>
+              <w:jc w:val="both"/>
+              <w:rPr>
+                <w:rFonts w:ascii="Times New Roman" w:hAnsi="Times New Roman" w:cs="Times New Roman"/>
+                <w:sz w:val="24"/>
+                <w:szCs w:val="24"/>
+              </w:rPr>
+            </w:pPr>
+            <w:r>
+              <w:rPr>
+                <w:rFonts w:ascii="Times New Roman" w:hAnsi="Times New Roman" w:cs="Times New Roman"/>
+                <w:sz w:val="24"/>
+                <w:szCs w:val="24"/>
+              </w:rPr>
+              <w:t>defTestInteger</w:t>
+            </w:r>
+          </w:p>
+        </w:tc>
+        <w:tc>
+          <w:tcPr>
+            <w:tcW w:w="1994" w:type="dxa"/>
+          </w:tcPr>
+          <w:p>
+            <w:pPr>
+              <w:jc w:val="both"/>
+              <w:rPr>
+                <w:rFonts w:ascii="Times New Roman" w:hAnsi="Times New Roman" w:cs="Times New Roman"/>
+                <w:sz w:val="24"/>
+                <w:szCs w:val="24"/>
+              </w:rPr>
+            </w:pPr>
+            <w:r>
+              <w:rPr>
+                <w:rFonts w:ascii="Times New Roman" w:hAnsi="Times New Roman" w:cs="Times New Roman"/>
+                <w:sz w:val="24"/>
+                <w:szCs w:val="24"/>
+              </w:rPr>
+              <w:t>classifyTriangle(1,43,2.34,2.99)</w:t>
+            </w:r>
+          </w:p>
+        </w:tc>
+        <w:tc>
+          <w:tcPr>
+            <w:tcW w:w="1721" w:type="dxa"/>
+          </w:tcPr>
+          <w:p>
+            <w:pPr>
+              <w:jc w:val="both"/>
+              <w:rPr>
+                <w:rFonts w:ascii="Times New Roman" w:hAnsi="Times New Roman" w:cs="Times New Roman"/>
+                <w:sz w:val="24"/>
+                <w:szCs w:val="24"/>
+              </w:rPr>
+            </w:pPr>
+            <w:r>
+              <w:rPr>
+                <w:rFonts w:ascii="Times New Roman" w:hAnsi="Times New Roman" w:cs="Times New Roman"/>
+                <w:sz w:val="24"/>
+                <w:szCs w:val="24"/>
+              </w:rPr>
+              <w:t>‘InvalidInput’</w:t>
+            </w:r>
+          </w:p>
+        </w:tc>
+        <w:tc>
+          <w:tcPr>
+            <w:tcW w:w="1561" w:type="dxa"/>
+          </w:tcPr>
+          <w:p>
+            <w:pPr>
+              <w:jc w:val="both"/>
+              <w:rPr>
+                <w:rFonts w:ascii="Times New Roman" w:hAnsi="Times New Roman" w:cs="Times New Roman"/>
+                <w:sz w:val="24"/>
+                <w:szCs w:val="24"/>
+              </w:rPr>
+            </w:pPr>
+            <w:r>
+              <w:rPr>
+                <w:rFonts w:ascii="Times New Roman" w:hAnsi="Times New Roman" w:cs="Times New Roman"/>
+                <w:sz w:val="24"/>
+                <w:szCs w:val="24"/>
+              </w:rPr>
+              <w:t>‘InvalidInput’</w:t>
+            </w:r>
+          </w:p>
+        </w:tc>
+        <w:tc>
+          <w:tcPr>
+            <w:tcW w:w="749" w:type="dxa"/>
+          </w:tcPr>
+          <w:p>
+            <w:pPr>
+              <w:jc w:val="both"/>
+              <w:rPr>
+                <w:rFonts w:ascii="Times New Roman" w:hAnsi="Times New Roman" w:cs="Times New Roman"/>
+                <w:sz w:val="24"/>
+                <w:szCs w:val="24"/>
+              </w:rPr>
+            </w:pPr>
+            <w:r>
+              <w:rPr>
+                <w:rFonts w:ascii="Times New Roman" w:hAnsi="Times New Roman" w:cs="Times New Roman"/>
+                <w:sz w:val="24"/>
+                <w:szCs w:val="24"/>
+              </w:rPr>
+              <w:t>Pass</w:t>
             </w:r>
           </w:p>
         </w:tc>

</xml_diff>